<commit_message>
Uploaded to correct error in validateDiscountRate
Error in validateDiscountRate fixed and the call to it from the ValidateAndRead has been given the appropriate method name.
</commit_message>
<xml_diff>
--- a/Pseudocode/4. Analysis Class.docx
+++ b/Pseudocode/4. Analysis Class.docx
@@ -25,7 +25,15 @@
         <w:ind w:left="360"/>
       </w:pPr>
       <w:r>
-        <w:t>Libraries/Classes calling on ValidateAndRead Library</w:t>
+        <w:t xml:space="preserve">Libraries/Classes calling on </w:t>
+      </w:r>
+      <w:proofErr w:type="spellStart"/>
+      <w:r>
+        <w:t>ValidateAndRead</w:t>
+      </w:r>
+      <w:proofErr w:type="spellEnd"/>
+      <w:r>
+        <w:t xml:space="preserve"> Library</w:t>
       </w:r>
     </w:p>
     <w:p>
@@ -49,13 +57,23 @@
           <w:commentRangeStart w:id="0"/>
         </w:sdtContent>
       </w:sdt>
-      <w:r>
-        <w:t>TotalRequiredFlows Class</w:t>
-      </w:r>
-    </w:p>
-    <w:p>
-      <w:r>
-        <w:t>TotalOptionalFlows Class</w:t>
+      <w:proofErr w:type="spellStart"/>
+      <w:r>
+        <w:t>TotalRequiredFlows</w:t>
+      </w:r>
+      <w:proofErr w:type="spellEnd"/>
+      <w:r>
+        <w:t xml:space="preserve"> Class</w:t>
+      </w:r>
+    </w:p>
+    <w:p>
+      <w:proofErr w:type="spellStart"/>
+      <w:r>
+        <w:t>TotalOptionalFlows</w:t>
+      </w:r>
+      <w:proofErr w:type="spellEnd"/>
+      <w:r>
+        <w:t xml:space="preserve"> Class</w:t>
       </w:r>
       <w:commentRangeEnd w:id="0"/>
       <w:r>
@@ -112,18 +130,30 @@
       </w:r>
     </w:p>
     <w:p>
+      <w:proofErr w:type="spellStart"/>
       <w:r>
         <w:t>init</w:t>
       </w:r>
-    </w:p>
-    <w:p>
-      <w:r>
-        <w:t>validateAnalysisObject()</w:t>
-      </w:r>
-    </w:p>
-    <w:p>
-      <w:r>
-        <w:t>validateDiscountRate()</w:t>
+      <w:proofErr w:type="spellEnd"/>
+    </w:p>
+    <w:p>
+      <w:proofErr w:type="spellStart"/>
+      <w:r>
+        <w:t>validateAnalysisObject</w:t>
+      </w:r>
+      <w:proofErr w:type="spellEnd"/>
+      <w:r>
+        <w:t>()</w:t>
+      </w:r>
+    </w:p>
+    <w:p>
+      <w:proofErr w:type="spellStart"/>
+      <w:r>
+        <w:t>validateDiscountRate</w:t>
+      </w:r>
+      <w:proofErr w:type="spellEnd"/>
+      <w:r>
+        <w:t>()</w:t>
       </w:r>
     </w:p>
     <w:p>
@@ -151,8 +181,13 @@
       </w:r>
     </w:p>
     <w:p>
-      <w:r>
-        <w:t>init()</w:t>
+      <w:proofErr w:type="spellStart"/>
+      <w:r>
+        <w:t>init</w:t>
+      </w:r>
+      <w:proofErr w:type="spellEnd"/>
+      <w:r>
+        <w:t>()</w:t>
       </w:r>
     </w:p>
     <w:p>
@@ -160,10 +195,7 @@
         <w:ind w:left="720"/>
       </w:pPr>
       <w:r>
-        <w:t>Standard class constructor method.</w:t>
-      </w:r>
-      <w:r>
-        <w:t xml:space="preserve"> Create object based off of list of inputs developed from json string. Class variables are provided in the following table. The STS document contains more information</w:t>
+        <w:t>Standard class constructor method. Create object based off of list of inputs developed from json string. Class variables are provided in the following table. The STS document contains more information</w:t>
       </w:r>
     </w:p>
     <w:p>
@@ -414,6 +446,7 @@
                 <w:szCs w:val="20"/>
               </w:rPr>
             </w:pPr>
+            <w:proofErr w:type="spellStart"/>
             <w:r>
               <w:rPr>
                 <w:sz w:val="20"/>
@@ -421,6 +454,7 @@
               </w:rPr>
               <w:t>analysisType</w:t>
             </w:r>
+            <w:proofErr w:type="spellEnd"/>
           </w:p>
         </w:tc>
         <w:tc>
@@ -575,6 +609,7 @@
                 <w:szCs w:val="20"/>
               </w:rPr>
             </w:pPr>
+            <w:proofErr w:type="spellStart"/>
             <w:r>
               <w:rPr>
                 <w:sz w:val="20"/>
@@ -582,6 +617,7 @@
               </w:rPr>
               <w:t>projType</w:t>
             </w:r>
+            <w:proofErr w:type="spellEnd"/>
           </w:p>
         </w:tc>
         <w:tc>
@@ -643,7 +679,23 @@
                 <w:sz w:val="20"/>
                 <w:szCs w:val="20"/>
               </w:rPr>
-              <w:t>{Buildings, Infrastructure, Resilience, Manufacturing Process,Other}</w:t>
+              <w:t xml:space="preserve">{Buildings, Infrastructure, Resilience, Manufacturing </w:t>
+            </w:r>
+            <w:proofErr w:type="spellStart"/>
+            <w:r>
+              <w:rPr>
+                <w:sz w:val="20"/>
+                <w:szCs w:val="20"/>
+              </w:rPr>
+              <w:t>Process,Other</w:t>
+            </w:r>
+            <w:proofErr w:type="spellEnd"/>
+            <w:r>
+              <w:rPr>
+                <w:sz w:val="20"/>
+                <w:szCs w:val="20"/>
+              </w:rPr>
+              <w:t>}</w:t>
             </w:r>
           </w:p>
         </w:tc>
@@ -700,6 +752,7 @@
                 <w:szCs w:val="20"/>
               </w:rPr>
             </w:pPr>
+            <w:proofErr w:type="spellStart"/>
             <w:r>
               <w:rPr>
                 <w:sz w:val="20"/>
@@ -707,6 +760,7 @@
               </w:rPr>
               <w:t>ObjectsToReport</w:t>
             </w:r>
+            <w:proofErr w:type="spellEnd"/>
           </w:p>
         </w:tc>
         <w:tc>
@@ -728,6 +782,7 @@
                 <w:szCs w:val="20"/>
               </w:rPr>
             </w:pPr>
+            <w:proofErr w:type="spellStart"/>
             <w:r>
               <w:rPr>
                 <w:sz w:val="20"/>
@@ -735,6 +790,7 @@
               </w:rPr>
               <w:t>objToReport</w:t>
             </w:r>
+            <w:proofErr w:type="spellEnd"/>
           </w:p>
         </w:tc>
         <w:tc>
@@ -796,17 +852,66 @@
                 <w:sz w:val="20"/>
                 <w:szCs w:val="20"/>
               </w:rPr>
-              <w:t>{FlowSummary,</w:t>
+              <w:t>{</w:t>
+            </w:r>
+            <w:proofErr w:type="spellStart"/>
+            <w:r>
+              <w:rPr>
+                <w:sz w:val="20"/>
+                <w:szCs w:val="20"/>
+              </w:rPr>
+              <w:t>FlowSummary</w:t>
+            </w:r>
+            <w:proofErr w:type="spellEnd"/>
+            <w:r>
+              <w:rPr>
+                <w:sz w:val="20"/>
+                <w:szCs w:val="20"/>
+              </w:rPr>
+              <w:t>,</w:t>
             </w:r>
             <w:r>
               <w:t xml:space="preserve"> </w:t>
             </w:r>
-            <w:r>
-              <w:rPr>
-                <w:sz w:val="20"/>
-                <w:szCs w:val="20"/>
-              </w:rPr>
-              <w:t>MeasureSummary, SensitvitySummary, UncertaintySummary,</w:t>
+            <w:proofErr w:type="spellStart"/>
+            <w:r>
+              <w:rPr>
+                <w:sz w:val="20"/>
+                <w:szCs w:val="20"/>
+              </w:rPr>
+              <w:t>MeasureSummary</w:t>
+            </w:r>
+            <w:proofErr w:type="spellEnd"/>
+            <w:r>
+              <w:rPr>
+                <w:sz w:val="20"/>
+                <w:szCs w:val="20"/>
+              </w:rPr>
+              <w:t xml:space="preserve">, </w:t>
+            </w:r>
+            <w:proofErr w:type="spellStart"/>
+            <w:r>
+              <w:rPr>
+                <w:sz w:val="20"/>
+                <w:szCs w:val="20"/>
+              </w:rPr>
+              <w:t>SensitvitySummary</w:t>
+            </w:r>
+            <w:proofErr w:type="spellEnd"/>
+            <w:r>
+              <w:rPr>
+                <w:sz w:val="20"/>
+                <w:szCs w:val="20"/>
+              </w:rPr>
+              <w:t xml:space="preserve">, </w:t>
+            </w:r>
+            <w:proofErr w:type="spellStart"/>
+            <w:r>
+              <w:rPr>
+                <w:sz w:val="20"/>
+                <w:szCs w:val="20"/>
+              </w:rPr>
+              <w:t>UncertaintySummary,</w:t>
             </w:r>
             <w:r>
               <w:rPr>
@@ -816,6 +921,7 @@
               </w:rPr>
               <w:t>IRRSummary</w:t>
             </w:r>
+            <w:proofErr w:type="spellEnd"/>
             <w:r>
               <w:rPr>
                 <w:sz w:val="20"/>
@@ -912,6 +1018,7 @@
                 <w:szCs w:val="20"/>
               </w:rPr>
             </w:pPr>
+            <w:proofErr w:type="spellStart"/>
             <w:r>
               <w:rPr>
                 <w:sz w:val="20"/>
@@ -919,6 +1026,7 @@
               </w:rPr>
               <w:t>studyPeriod</w:t>
             </w:r>
+            <w:proofErr w:type="spellEnd"/>
           </w:p>
         </w:tc>
         <w:tc>
@@ -1071,6 +1179,7 @@
                 <w:szCs w:val="20"/>
               </w:rPr>
             </w:pPr>
+            <w:proofErr w:type="spellStart"/>
             <w:r>
               <w:rPr>
                 <w:sz w:val="20"/>
@@ -1078,6 +1187,7 @@
               </w:rPr>
               <w:t>baseDate</w:t>
             </w:r>
+            <w:proofErr w:type="spellEnd"/>
           </w:p>
         </w:tc>
         <w:tc>
@@ -1230,6 +1340,7 @@
                 <w:szCs w:val="20"/>
               </w:rPr>
             </w:pPr>
+            <w:proofErr w:type="spellStart"/>
             <w:r>
               <w:rPr>
                 <w:sz w:val="20"/>
@@ -1237,6 +1348,7 @@
               </w:rPr>
               <w:t>serviceDate</w:t>
             </w:r>
+            <w:proofErr w:type="spellEnd"/>
           </w:p>
         </w:tc>
         <w:tc>
@@ -1354,6 +1466,7 @@
                 <w:szCs w:val="20"/>
               </w:rPr>
             </w:pPr>
+            <w:proofErr w:type="spellStart"/>
             <w:r>
               <w:rPr>
                 <w:sz w:val="20"/>
@@ -1361,6 +1474,7 @@
               </w:rPr>
               <w:t>TimestepValue</w:t>
             </w:r>
+            <w:proofErr w:type="spellEnd"/>
           </w:p>
         </w:tc>
         <w:tc>
@@ -1382,6 +1496,7 @@
                 <w:szCs w:val="20"/>
               </w:rPr>
             </w:pPr>
+            <w:proofErr w:type="spellStart"/>
             <w:r>
               <w:rPr>
                 <w:sz w:val="20"/>
@@ -1389,6 +1504,7 @@
               </w:rPr>
               <w:t>timestepVal</w:t>
             </w:r>
+            <w:proofErr w:type="spellEnd"/>
           </w:p>
         </w:tc>
         <w:tc>
@@ -1513,6 +1629,7 @@
                 <w:szCs w:val="20"/>
               </w:rPr>
             </w:pPr>
+            <w:proofErr w:type="spellStart"/>
             <w:r>
               <w:rPr>
                 <w:sz w:val="20"/>
@@ -1520,6 +1637,7 @@
               </w:rPr>
               <w:t>TimestepCompound</w:t>
             </w:r>
+            <w:proofErr w:type="spellEnd"/>
           </w:p>
         </w:tc>
         <w:tc>
@@ -1541,6 +1659,7 @@
                 <w:szCs w:val="20"/>
               </w:rPr>
             </w:pPr>
+            <w:proofErr w:type="spellStart"/>
             <w:r>
               <w:rPr>
                 <w:sz w:val="20"/>
@@ -1548,6 +1667,7 @@
               </w:rPr>
               <w:t>timestepComp</w:t>
             </w:r>
+            <w:proofErr w:type="spellEnd"/>
           </w:p>
         </w:tc>
         <w:tc>
@@ -1698,6 +1818,7 @@
                 <w:szCs w:val="20"/>
               </w:rPr>
             </w:pPr>
+            <w:proofErr w:type="spellStart"/>
             <w:r>
               <w:rPr>
                 <w:sz w:val="20"/>
@@ -1705,6 +1826,7 @@
               </w:rPr>
               <w:t>outputRealBool</w:t>
             </w:r>
+            <w:proofErr w:type="spellEnd"/>
           </w:p>
         </w:tc>
         <w:tc>
@@ -1852,6 +1974,7 @@
                 <w:szCs w:val="20"/>
               </w:rPr>
             </w:pPr>
+            <w:proofErr w:type="spellStart"/>
             <w:r>
               <w:rPr>
                 <w:sz w:val="20"/>
@@ -1859,6 +1982,7 @@
               </w:rPr>
               <w:t>interestRate</w:t>
             </w:r>
+            <w:proofErr w:type="spellEnd"/>
           </w:p>
         </w:tc>
         <w:tc>
@@ -1999,6 +2123,7 @@
                 <w:szCs w:val="20"/>
               </w:rPr>
             </w:pPr>
+            <w:proofErr w:type="spellStart"/>
             <w:r>
               <w:rPr>
                 <w:sz w:val="20"/>
@@ -2006,6 +2131,7 @@
               </w:rPr>
               <w:t>dRateReal</w:t>
             </w:r>
+            <w:proofErr w:type="spellEnd"/>
           </w:p>
         </w:tc>
         <w:tc>
@@ -2146,6 +2272,7 @@
                 <w:szCs w:val="20"/>
               </w:rPr>
             </w:pPr>
+            <w:proofErr w:type="spellStart"/>
             <w:r>
               <w:rPr>
                 <w:sz w:val="20"/>
@@ -2153,6 +2280,7 @@
               </w:rPr>
               <w:t>dRateNom</w:t>
             </w:r>
+            <w:proofErr w:type="spellEnd"/>
           </w:p>
         </w:tc>
         <w:tc>
@@ -2286,6 +2414,7 @@
                 <w:szCs w:val="20"/>
               </w:rPr>
             </w:pPr>
+            <w:proofErr w:type="spellStart"/>
             <w:r>
               <w:rPr>
                 <w:sz w:val="20"/>
@@ -2293,6 +2422,7 @@
               </w:rPr>
               <w:t>inflationRate</w:t>
             </w:r>
+            <w:proofErr w:type="spellEnd"/>
           </w:p>
         </w:tc>
         <w:tc>
@@ -2587,6 +2717,7 @@
                 <w:szCs w:val="20"/>
               </w:rPr>
             </w:pPr>
+            <w:proofErr w:type="spellStart"/>
             <w:r>
               <w:rPr>
                 <w:sz w:val="20"/>
@@ -2594,6 +2725,7 @@
               </w:rPr>
               <w:t>reinvestRate</w:t>
             </w:r>
+            <w:proofErr w:type="spellEnd"/>
           </w:p>
         </w:tc>
         <w:tc>
@@ -2741,6 +2873,7 @@
                 <w:szCs w:val="20"/>
               </w:rPr>
             </w:pPr>
+            <w:proofErr w:type="spellStart"/>
             <w:r>
               <w:rPr>
                 <w:sz w:val="20"/>
@@ -2748,6 +2881,7 @@
               </w:rPr>
               <w:t>incomeRateFed</w:t>
             </w:r>
+            <w:proofErr w:type="spellEnd"/>
           </w:p>
         </w:tc>
         <w:tc>
@@ -2882,6 +3016,7 @@
                 <w:szCs w:val="20"/>
               </w:rPr>
             </w:pPr>
+            <w:proofErr w:type="spellStart"/>
             <w:r>
               <w:rPr>
                 <w:sz w:val="20"/>
@@ -2889,6 +3024,7 @@
               </w:rPr>
               <w:t>incomeRateOther</w:t>
             </w:r>
+            <w:proofErr w:type="spellEnd"/>
           </w:p>
         </w:tc>
         <w:tc>
@@ -3130,8 +3266,13 @@
     </w:p>
     <w:p>
       <w:r>
-        <w:t>End init</w:t>
-      </w:r>
+        <w:t xml:space="preserve">End </w:t>
+      </w:r>
+      <w:proofErr w:type="spellStart"/>
+      <w:r>
+        <w:t>init</w:t>
+      </w:r>
+      <w:proofErr w:type="spellEnd"/>
     </w:p>
     <w:p/>
     <w:p>
@@ -3146,7 +3287,23 @@
         </w:sdtContent>
       </w:sdt>
       <w:r>
-        <w:t>Define validateAnalysisObject(objectList)</w:t>
+        <w:t xml:space="preserve">Define </w:t>
+      </w:r>
+      <w:proofErr w:type="spellStart"/>
+      <w:r>
+        <w:t>validateAnalysisObject</w:t>
+      </w:r>
+      <w:proofErr w:type="spellEnd"/>
+      <w:r>
+        <w:t>(</w:t>
+      </w:r>
+      <w:proofErr w:type="spellStart"/>
+      <w:r>
+        <w:t>objectList</w:t>
+      </w:r>
+      <w:proofErr w:type="spellEnd"/>
+      <w:r>
+        <w:t>)</w:t>
       </w:r>
       <w:commentRangeEnd w:id="1"/>
       <w:r>
@@ -3163,19 +3320,10 @@
           <w:id w:val="1120264844"/>
         </w:sdtPr>
         <w:sdtEndPr/>
-        <w:sdtContent>
-          <w:commentRangeStart w:id="2"/>
-        </w:sdtContent>
+        <w:sdtContent/>
       </w:sdt>
       <w:r>
-        <w:t>Verify that all inputs are of the required type and in valid ranges</w:t>
-      </w:r>
-      <w:commentRangeEnd w:id="2"/>
-      <w:r>
-        <w:commentReference w:id="2"/>
-      </w:r>
-      <w:r>
-        <w:t>, if not</w:t>
+        <w:t>Verify that all inputs are of the required type and in valid ranges, if not</w:t>
       </w:r>
     </w:p>
     <w:p>
@@ -3193,15 +3341,15 @@
         </w:sdtPr>
         <w:sdtEndPr/>
         <w:sdtContent>
-          <w:commentRangeStart w:id="3"/>
+          <w:commentRangeStart w:id="2"/>
         </w:sdtContent>
       </w:sdt>
       <w:r>
         <w:t>Invalid input for analysis object</w:t>
       </w:r>
-      <w:commentRangeEnd w:id="3"/>
-      <w:r>
-        <w:commentReference w:id="3"/>
+      <w:commentRangeEnd w:id="2"/>
+      <w:r>
+        <w:commentReference w:id="2"/>
       </w:r>
     </w:p>
     <w:p>
@@ -3216,10 +3364,15 @@
       </w:r>
       <w:r>
         <w:tab/>
-        <w:t>Return error: Invalid input for Anal</w:t>
-      </w:r>
-      <w:r>
-        <w:t>ysis object using &lt;analysisType&gt; type</w:t>
+        <w:t>Return error: Invalid input for Analysis object using &lt;</w:t>
+      </w:r>
+      <w:proofErr w:type="spellStart"/>
+      <w:r>
+        <w:t>analysisType</w:t>
+      </w:r>
+      <w:proofErr w:type="spellEnd"/>
+      <w:r>
+        <w:t>&gt; type</w:t>
       </w:r>
     </w:p>
     <w:p>
@@ -3234,7 +3387,11 @@
       </w:r>
       <w:r>
         <w:tab/>
-        <w:t xml:space="preserve">Return: self </w:t>
+        <w:t xml:space="preserve">Return: </w:t>
+      </w:r>
+      <w:proofErr w:type="spellStart"/>
+      <w:r>
+        <w:t xml:space="preserve">self </w:t>
       </w:r>
       <w:r>
         <w:rPr>
@@ -3242,19 +3399,38 @@
         </w:rPr>
         <w:t>OR</w:t>
       </w:r>
+      <w:proofErr w:type="spellEnd"/>
       <w:r>
         <w:t xml:space="preserve"> call without assignment and return nothing</w:t>
       </w:r>
     </w:p>
     <w:p>
       <w:r>
-        <w:t>End validateAnalysisObject</w:t>
-      </w:r>
+        <w:t xml:space="preserve">End </w:t>
+      </w:r>
+      <w:proofErr w:type="spellStart"/>
+      <w:r>
+        <w:t>validateAnalysisObject</w:t>
+      </w:r>
+      <w:proofErr w:type="spellEnd"/>
     </w:p>
     <w:p/>
     <w:p>
-      <w:r>
-        <w:t>validateDiscountRate(self)</w:t>
+      <w:commentRangeStart w:id="3"/>
+      <w:proofErr w:type="spellStart"/>
+      <w:r>
+        <w:t>validateDiscountRate</w:t>
+      </w:r>
+      <w:proofErr w:type="spellEnd"/>
+      <w:r>
+        <w:t>(self)</w:t>
+      </w:r>
+      <w:commentRangeEnd w:id="3"/>
+      <w:r>
+        <w:rPr>
+          <w:rStyle w:val="CommentReference"/>
+        </w:rPr>
+        <w:commentReference w:id="3"/>
       </w:r>
     </w:p>
     <w:p>
@@ -3262,7 +3438,39 @@
         <w:ind w:left="720"/>
       </w:pPr>
       <w:r>
-        <w:t>Find all variables associated with discounting (dRateReal, dRateNom, inflationRate, outputRealBool)</w:t>
+        <w:t>Find all variables associated with discounting (</w:t>
+      </w:r>
+      <w:proofErr w:type="spellStart"/>
+      <w:r>
+        <w:t>dRateReal</w:t>
+      </w:r>
+      <w:proofErr w:type="spellEnd"/>
+      <w:r>
+        <w:t xml:space="preserve">, </w:t>
+      </w:r>
+      <w:proofErr w:type="spellStart"/>
+      <w:r>
+        <w:t>dRateNom</w:t>
+      </w:r>
+      <w:proofErr w:type="spellEnd"/>
+      <w:r>
+        <w:t xml:space="preserve">, </w:t>
+      </w:r>
+      <w:proofErr w:type="spellStart"/>
+      <w:r>
+        <w:t>inflationRate</w:t>
+      </w:r>
+      <w:proofErr w:type="spellEnd"/>
+      <w:r>
+        <w:t xml:space="preserve">, </w:t>
+      </w:r>
+      <w:proofErr w:type="spellStart"/>
+      <w:r>
+        <w:t>outputRealBool</w:t>
+      </w:r>
+      <w:proofErr w:type="spellEnd"/>
+      <w:r>
+        <w:t>)</w:t>
       </w:r>
     </w:p>
     <w:p>
@@ -3271,7 +3479,86 @@
       </w:pPr>
       <w:r>
         <w:lastRenderedPageBreak/>
-        <w:t>If (outputRealBool is true and dRateReal given and inflationRate exists) or (outputRealBool is False and dRateNom given and inflationRate exists)</w:t>
+        <w:t>If (</w:t>
+      </w:r>
+      <w:proofErr w:type="spellStart"/>
+      <w:r>
+        <w:t>outputRealBool</w:t>
+      </w:r>
+      <w:proofErr w:type="spellEnd"/>
+      <w:r>
+        <w:t xml:space="preserve"> is true and </w:t>
+      </w:r>
+      <w:proofErr w:type="spellStart"/>
+      <w:r>
+        <w:t>dRateReal</w:t>
+      </w:r>
+      <w:proofErr w:type="spellEnd"/>
+      <w:r>
+        <w:t xml:space="preserve"> given and </w:t>
+      </w:r>
+      <w:proofErr w:type="spellStart"/>
+      <w:r>
+        <w:t>inflationRate</w:t>
+      </w:r>
+      <w:proofErr w:type="spellEnd"/>
+      <w:r>
+        <w:t xml:space="preserve"> exists</w:t>
+      </w:r>
+      <w:r>
+        <w:t xml:space="preserve"> and </w:t>
+      </w:r>
+      <w:proofErr w:type="spellStart"/>
+      <w:r>
+        <w:t>dRateNom</w:t>
+      </w:r>
+      <w:proofErr w:type="spellEnd"/>
+      <w:r>
+        <w:t xml:space="preserve"> not given</w:t>
+      </w:r>
+      <w:r>
+        <w:t>) or (</w:t>
+      </w:r>
+      <w:proofErr w:type="spellStart"/>
+      <w:r>
+        <w:t>outputRealBool</w:t>
+      </w:r>
+      <w:proofErr w:type="spellEnd"/>
+      <w:r>
+        <w:t xml:space="preserve"> is False and </w:t>
+      </w:r>
+      <w:proofErr w:type="spellStart"/>
+      <w:r>
+        <w:t>dRateNom</w:t>
+      </w:r>
+      <w:proofErr w:type="spellEnd"/>
+      <w:r>
+        <w:t xml:space="preserve"> given and </w:t>
+      </w:r>
+      <w:proofErr w:type="spellStart"/>
+      <w:r>
+        <w:t>inflationRate</w:t>
+      </w:r>
+      <w:proofErr w:type="spellEnd"/>
+      <w:r>
+        <w:t xml:space="preserve"> exists</w:t>
+      </w:r>
+      <w:r>
+        <w:t xml:space="preserve"> and </w:t>
+      </w:r>
+      <w:proofErr w:type="spellStart"/>
+      <w:r>
+        <w:t>dRate</w:t>
+      </w:r>
+      <w:r>
+        <w:t>Real</w:t>
+      </w:r>
+      <w:proofErr w:type="spellEnd"/>
+      <w:r>
+        <w:t xml:space="preserve"> not given</w:t>
+      </w:r>
+      <w:r>
+        <w:t>)</w:t>
       </w:r>
     </w:p>
     <w:p>
@@ -3288,10 +3575,74 @@
         <w:ind w:left="720"/>
       </w:pPr>
       <w:r>
-        <w:t>Else</w:t>
-      </w:r>
-      <w:r>
-        <w:t xml:space="preserve"> if dRateNom and dRateReal exists and outputRealBool is true</w:t>
+        <w:t xml:space="preserve">Else if </w:t>
+      </w:r>
+      <w:r>
+        <w:t>(</w:t>
+      </w:r>
+      <w:proofErr w:type="spellStart"/>
+      <w:r>
+        <w:t>outputRealBool</w:t>
+      </w:r>
+      <w:proofErr w:type="spellEnd"/>
+      <w:r>
+        <w:t xml:space="preserve"> is true and </w:t>
+      </w:r>
+      <w:proofErr w:type="spellStart"/>
+      <w:r>
+        <w:t>dRateReal</w:t>
+      </w:r>
+      <w:proofErr w:type="spellEnd"/>
+      <w:r>
+        <w:t xml:space="preserve"> given and </w:t>
+      </w:r>
+      <w:proofErr w:type="spellStart"/>
+      <w:r>
+        <w:t>inflationRate</w:t>
+      </w:r>
+      <w:proofErr w:type="spellEnd"/>
+      <w:r>
+        <w:t xml:space="preserve"> exists and </w:t>
+      </w:r>
+      <w:proofErr w:type="spellStart"/>
+      <w:r>
+        <w:t>dRateNom</w:t>
+      </w:r>
+      <w:proofErr w:type="spellEnd"/>
+      <w:r>
+        <w:t xml:space="preserve"> given) or (</w:t>
+      </w:r>
+      <w:proofErr w:type="spellStart"/>
+      <w:r>
+        <w:t>outputRealBool</w:t>
+      </w:r>
+      <w:proofErr w:type="spellEnd"/>
+      <w:r>
+        <w:t xml:space="preserve"> is False and </w:t>
+      </w:r>
+      <w:proofErr w:type="spellStart"/>
+      <w:r>
+        <w:t>dRateNom</w:t>
+      </w:r>
+      <w:proofErr w:type="spellEnd"/>
+      <w:r>
+        <w:t xml:space="preserve"> given and </w:t>
+      </w:r>
+      <w:proofErr w:type="spellStart"/>
+      <w:r>
+        <w:t>inflationRate</w:t>
+      </w:r>
+      <w:proofErr w:type="spellEnd"/>
+      <w:r>
+        <w:t xml:space="preserve"> exists and </w:t>
+      </w:r>
+      <w:proofErr w:type="spellStart"/>
+      <w:r>
+        <w:t>dRateReal</w:t>
+      </w:r>
+      <w:proofErr w:type="spellEnd"/>
+      <w:r>
+        <w:t xml:space="preserve"> given)</w:t>
       </w:r>
     </w:p>
     <w:p>
@@ -3300,7 +3651,7 @@
       </w:pPr>
       <w:r>
         <w:tab/>
-        <w:t>Use dRateReal</w:t>
+        <w:t>Call Discounting Library</w:t>
       </w:r>
     </w:p>
     <w:p>
@@ -3309,7 +3660,78 @@
       </w:pPr>
       <w:r>
         <w:tab/>
-        <w:t>If inflationRate does not exist</w:t>
+      </w:r>
+      <w:r>
+        <w:tab/>
+      </w:r>
+      <w:proofErr w:type="spellStart"/>
+      <w:r>
+        <w:t>inflRateCalc</w:t>
+      </w:r>
+      <w:proofErr w:type="spellEnd"/>
+      <w:r>
+        <w:t xml:space="preserve"> = </w:t>
+      </w:r>
+      <w:proofErr w:type="spellStart"/>
+      <w:r>
+        <w:t>inflationRateCalc</w:t>
+      </w:r>
+      <w:proofErr w:type="spellEnd"/>
+      <w:r>
+        <w:t>(</w:t>
+      </w:r>
+      <w:proofErr w:type="spellStart"/>
+      <w:r>
+        <w:t>dRateNom,dRateReal</w:t>
+      </w:r>
+      <w:proofErr w:type="spellEnd"/>
+      <w:r>
+        <w:t>)</w:t>
+      </w:r>
+    </w:p>
+    <w:p>
+      <w:pPr>
+        <w:ind w:left="1440"/>
+      </w:pPr>
+      <w:r>
+        <w:t xml:space="preserve">if </w:t>
+      </w:r>
+      <w:proofErr w:type="spellStart"/>
+      <w:r>
+        <w:t>inflRateCalc</w:t>
+      </w:r>
+      <w:proofErr w:type="spellEnd"/>
+      <w:r>
+        <w:t xml:space="preserve"> is not within tolerance (start at 1% and we can adjust as needed) of given discount rate</w:t>
+      </w:r>
+    </w:p>
+    <w:p>
+      <w:pPr>
+        <w:ind w:left="2160"/>
+      </w:pPr>
+      <w:r>
+        <w:t>return “Inflation rate calculated from nominal and real rate does not match the provided inflation rate. Calculation the provided rate used in calculation may not be correct.”</w:t>
+      </w:r>
+    </w:p>
+    <w:p>
+      <w:r>
+        <w:tab/>
+      </w:r>
+      <w:r>
+        <w:tab/>
+        <w:t>Else</w:t>
+      </w:r>
+    </w:p>
+    <w:p>
+      <w:r>
+        <w:tab/>
+      </w:r>
+      <w:r>
+        <w:tab/>
+      </w:r>
+      <w:r>
+        <w:tab/>
+        <w:t>pass</w:t>
       </w:r>
     </w:p>
     <w:p>
@@ -3317,11 +3739,31 @@
         <w:ind w:left="720"/>
       </w:pPr>
       <w:r>
-        <w:tab/>
-      </w:r>
-      <w:r>
-        <w:tab/>
-        <w:t>Call Discounting library</w:t>
+        <w:t xml:space="preserve">Else if </w:t>
+      </w:r>
+      <w:proofErr w:type="spellStart"/>
+      <w:r>
+        <w:t>dRateNom</w:t>
+      </w:r>
+      <w:proofErr w:type="spellEnd"/>
+      <w:r>
+        <w:t xml:space="preserve"> and </w:t>
+      </w:r>
+      <w:proofErr w:type="spellStart"/>
+      <w:r>
+        <w:t>dRateReal</w:t>
+      </w:r>
+      <w:proofErr w:type="spellEnd"/>
+      <w:r>
+        <w:t xml:space="preserve"> exist and </w:t>
+      </w:r>
+      <w:proofErr w:type="spellStart"/>
+      <w:r>
+        <w:t>outputRealBool</w:t>
+      </w:r>
+      <w:proofErr w:type="spellEnd"/>
+      <w:r>
+        <w:t xml:space="preserve"> is true</w:t>
       </w:r>
     </w:p>
     <w:p>
@@ -3330,14 +3772,13 @@
       </w:pPr>
       <w:r>
         <w:tab/>
-      </w:r>
-      <w:r>
-        <w:tab/>
-      </w:r>
-      <w:r>
-        <w:tab/>
-        <w:t>inflationRateCalc(dRateNom,dRateReal)</w:t>
-      </w:r>
+        <w:t xml:space="preserve">Use </w:t>
+      </w:r>
+      <w:proofErr w:type="spellStart"/>
+      <w:r>
+        <w:t>dRateReal</w:t>
+      </w:r>
+      <w:proofErr w:type="spellEnd"/>
     </w:p>
     <w:p>
       <w:pPr>
@@ -3345,13 +3786,15 @@
       </w:pPr>
       <w:r>
         <w:tab/>
-      </w:r>
-      <w:r>
-        <w:tab/>
-      </w:r>
-      <w:r>
-        <w:tab/>
-        <w:t>update inputObjectList with calculated inflationRate</w:t>
+        <w:t xml:space="preserve">If </w:t>
+      </w:r>
+      <w:proofErr w:type="spellStart"/>
+      <w:r>
+        <w:t>inflationRate</w:t>
+      </w:r>
+      <w:proofErr w:type="spellEnd"/>
+      <w:r>
+        <w:t xml:space="preserve"> does not exist</w:t>
       </w:r>
     </w:p>
     <w:p>
@@ -3363,10 +3806,85 @@
       </w:r>
       <w:r>
         <w:tab/>
-        <w:t>Return updated inputO</w:t>
-      </w:r>
-      <w:r>
-        <w:t>bjectsList with warning (see next line)</w:t>
+        <w:t>Call Discounting library</w:t>
+      </w:r>
+    </w:p>
+    <w:p>
+      <w:pPr>
+        <w:ind w:left="720"/>
+      </w:pPr>
+      <w:r>
+        <w:tab/>
+      </w:r>
+      <w:r>
+        <w:tab/>
+      </w:r>
+      <w:r>
+        <w:tab/>
+      </w:r>
+      <w:proofErr w:type="spellStart"/>
+      <w:r>
+        <w:t>inflationRateCalc</w:t>
+      </w:r>
+      <w:proofErr w:type="spellEnd"/>
+      <w:r>
+        <w:t>(</w:t>
+      </w:r>
+      <w:proofErr w:type="spellStart"/>
+      <w:r>
+        <w:t>dRateNom,dRateReal</w:t>
+      </w:r>
+      <w:proofErr w:type="spellEnd"/>
+      <w:r>
+        <w:t>)</w:t>
+      </w:r>
+    </w:p>
+    <w:p>
+      <w:pPr>
+        <w:ind w:left="720"/>
+      </w:pPr>
+      <w:r>
+        <w:tab/>
+      </w:r>
+      <w:r>
+        <w:tab/>
+      </w:r>
+      <w:r>
+        <w:tab/>
+        <w:t xml:space="preserve">update </w:t>
+      </w:r>
+      <w:proofErr w:type="spellStart"/>
+      <w:r>
+        <w:t>inputObjectList</w:t>
+      </w:r>
+      <w:proofErr w:type="spellEnd"/>
+      <w:r>
+        <w:t xml:space="preserve"> with calculated </w:t>
+      </w:r>
+      <w:proofErr w:type="spellStart"/>
+      <w:r>
+        <w:t>inflationRate</w:t>
+      </w:r>
+      <w:proofErr w:type="spellEnd"/>
+    </w:p>
+    <w:p>
+      <w:pPr>
+        <w:ind w:left="720"/>
+      </w:pPr>
+      <w:r>
+        <w:tab/>
+      </w:r>
+      <w:r>
+        <w:tab/>
+        <w:t xml:space="preserve">Return updated </w:t>
+      </w:r>
+      <w:proofErr w:type="spellStart"/>
+      <w:r>
+        <w:t>inputObjectsList</w:t>
+      </w:r>
+      <w:proofErr w:type="spellEnd"/>
+      <w:r>
+        <w:t xml:space="preserve"> with warning (see next line)</w:t>
       </w:r>
     </w:p>
     <w:p>
@@ -3382,7 +3900,31 @@
         <w:ind w:left="720"/>
       </w:pPr>
       <w:r>
-        <w:t>Else if dRateNom and dRateReal exists and outputRealBool is false</w:t>
+        <w:t xml:space="preserve">Else if </w:t>
+      </w:r>
+      <w:proofErr w:type="spellStart"/>
+      <w:r>
+        <w:t>dRateNom</w:t>
+      </w:r>
+      <w:proofErr w:type="spellEnd"/>
+      <w:r>
+        <w:t xml:space="preserve"> and </w:t>
+      </w:r>
+      <w:proofErr w:type="spellStart"/>
+      <w:r>
+        <w:t>dRateReal</w:t>
+      </w:r>
+      <w:proofErr w:type="spellEnd"/>
+      <w:r>
+        <w:t xml:space="preserve"> exists and </w:t>
+      </w:r>
+      <w:proofErr w:type="spellStart"/>
+      <w:r>
+        <w:t>outputRealBool</w:t>
+      </w:r>
+      <w:proofErr w:type="spellEnd"/>
+      <w:r>
+        <w:t xml:space="preserve"> is false</w:t>
       </w:r>
     </w:p>
     <w:p>
@@ -3391,11 +3933,13 @@
       </w:pPr>
       <w:r>
         <w:tab/>
-        <w:t>Use dRate</w:t>
-      </w:r>
-      <w:r>
-        <w:t>Nom</w:t>
-      </w:r>
+        <w:t xml:space="preserve">Use </w:t>
+      </w:r>
+      <w:proofErr w:type="spellStart"/>
+      <w:r>
+        <w:t>dRateNom</w:t>
+      </w:r>
+      <w:proofErr w:type="spellEnd"/>
     </w:p>
     <w:p>
       <w:pPr>
@@ -3403,7 +3947,15 @@
       </w:pPr>
       <w:r>
         <w:tab/>
-        <w:t>If inflationRate does not exist</w:t>
+        <w:t xml:space="preserve">If </w:t>
+      </w:r>
+      <w:proofErr w:type="spellStart"/>
+      <w:r>
+        <w:t>inflationRate</w:t>
+      </w:r>
+      <w:proofErr w:type="spellEnd"/>
+      <w:r>
+        <w:t xml:space="preserve"> does not exist</w:t>
       </w:r>
     </w:p>
     <w:p>
@@ -3430,7 +3982,22 @@
       </w:r>
       <w:r>
         <w:tab/>
-        <w:t>inflationRateCalc(dRateNom,dRateReal)</w:t>
+      </w:r>
+      <w:proofErr w:type="spellStart"/>
+      <w:r>
+        <w:t>inflationRateCalc</w:t>
+      </w:r>
+      <w:proofErr w:type="spellEnd"/>
+      <w:r>
+        <w:t>(</w:t>
+      </w:r>
+      <w:proofErr w:type="spellStart"/>
+      <w:r>
+        <w:t>dRateNom,dRateReal</w:t>
+      </w:r>
+      <w:proofErr w:type="spellEnd"/>
+      <w:r>
+        <w:t>)</w:t>
       </w:r>
     </w:p>
     <w:p>
@@ -3445,8 +4012,21 @@
       </w:r>
       <w:r>
         <w:tab/>
-        <w:t>update inputObjectList with calculated inflationRate</w:t>
-      </w:r>
+        <w:t xml:space="preserve">update </w:t>
+      </w:r>
+      <w:proofErr w:type="spellStart"/>
+      <w:r>
+        <w:t>inputObjectList</w:t>
+      </w:r>
+      <w:proofErr w:type="spellEnd"/>
+      <w:r>
+        <w:t xml:space="preserve"> with calculated </w:t>
+      </w:r>
+      <w:proofErr w:type="spellStart"/>
+      <w:r>
+        <w:t>inflationRate</w:t>
+      </w:r>
+      <w:proofErr w:type="spellEnd"/>
     </w:p>
     <w:p>
       <w:pPr>
@@ -3457,7 +4037,15 @@
       </w:r>
       <w:r>
         <w:tab/>
-        <w:t>Return updated inputObjectsList with warning (see next line)</w:t>
+        <w:t xml:space="preserve">Return updated </w:t>
+      </w:r>
+      <w:proofErr w:type="spellStart"/>
+      <w:r>
+        <w:t>inputObjectsList</w:t>
+      </w:r>
+      <w:proofErr w:type="spellEnd"/>
+      <w:r>
+        <w:t xml:space="preserve"> with warning (see next line)</w:t>
       </w:r>
     </w:p>
     <w:p>
@@ -3465,10 +4053,7 @@
         <w:ind w:left="1440"/>
       </w:pPr>
       <w:r>
-        <w:t>Return warning: “Both the Real a</w:t>
-      </w:r>
-      <w:r>
-        <w:t>nd Nominal discount rate were provided based on User input only the Nominal rate will be used in calculations”</w:t>
+        <w:t>Return warning: “Both the Real and Nominal discount rate were provided based on User input only the Nominal rate will be used in calculations”</w:t>
       </w:r>
     </w:p>
     <w:p>
@@ -3476,7 +4061,31 @@
         <w:ind w:left="720"/>
       </w:pPr>
       <w:r>
-        <w:t>Else if outputRealBool is true and dRateNom given and inflationRate exists:</w:t>
+        <w:t xml:space="preserve">Else if </w:t>
+      </w:r>
+      <w:proofErr w:type="spellStart"/>
+      <w:r>
+        <w:t>outputRealBool</w:t>
+      </w:r>
+      <w:proofErr w:type="spellEnd"/>
+      <w:r>
+        <w:t xml:space="preserve"> is true and </w:t>
+      </w:r>
+      <w:proofErr w:type="spellStart"/>
+      <w:r>
+        <w:t>dRateNom</w:t>
+      </w:r>
+      <w:proofErr w:type="spellEnd"/>
+      <w:r>
+        <w:t xml:space="preserve"> given and </w:t>
+      </w:r>
+      <w:proofErr w:type="spellStart"/>
+      <w:r>
+        <w:t>inflationRate</w:t>
+      </w:r>
+      <w:proofErr w:type="spellEnd"/>
+      <w:r>
+        <w:t xml:space="preserve"> exists:</w:t>
       </w:r>
     </w:p>
     <w:p>
@@ -3498,8 +4107,21 @@
       <w:r>
         <w:tab/>
       </w:r>
-      <w:r>
-        <w:t>dRateRealCalc(dRateNom,inflationRate)</w:t>
+      <w:proofErr w:type="spellStart"/>
+      <w:r>
+        <w:t>dRateRealCalc</w:t>
+      </w:r>
+      <w:proofErr w:type="spellEnd"/>
+      <w:r>
+        <w:t>(</w:t>
+      </w:r>
+      <w:proofErr w:type="spellStart"/>
+      <w:r>
+        <w:t>dRateNom,inflationRate</w:t>
+      </w:r>
+      <w:proofErr w:type="spellEnd"/>
+      <w:r>
+        <w:t>)</w:t>
       </w:r>
     </w:p>
     <w:p>
@@ -3511,8 +4133,21 @@
       </w:r>
       <w:r>
         <w:tab/>
-        <w:t>update inputObjectsList with realrate</w:t>
-      </w:r>
+        <w:t xml:space="preserve">update </w:t>
+      </w:r>
+      <w:proofErr w:type="spellStart"/>
+      <w:r>
+        <w:t>inputObjectsList</w:t>
+      </w:r>
+      <w:proofErr w:type="spellEnd"/>
+      <w:r>
+        <w:t xml:space="preserve"> with </w:t>
+      </w:r>
+      <w:proofErr w:type="spellStart"/>
+      <w:r>
+        <w:t>realrate</w:t>
+      </w:r>
+      <w:proofErr w:type="spellEnd"/>
     </w:p>
     <w:p>
       <w:pPr>
@@ -3523,8 +4158,13 @@
       </w:r>
       <w:r>
         <w:tab/>
-        <w:t>return updated inputObjectsList</w:t>
-      </w:r>
+        <w:t xml:space="preserve">return updated </w:t>
+      </w:r>
+      <w:proofErr w:type="spellStart"/>
+      <w:r>
+        <w:t>inputObjectsList</w:t>
+      </w:r>
+      <w:proofErr w:type="spellEnd"/>
     </w:p>
     <w:p>
       <w:pPr>
@@ -3539,7 +4179,31 @@
         <w:ind w:left="720"/>
       </w:pPr>
       <w:r>
-        <w:t>Else if outputRealBool is false and dRateReal exists and inflationRate exists:</w:t>
+        <w:t xml:space="preserve">Else if </w:t>
+      </w:r>
+      <w:proofErr w:type="spellStart"/>
+      <w:r>
+        <w:t>outputRealBool</w:t>
+      </w:r>
+      <w:proofErr w:type="spellEnd"/>
+      <w:r>
+        <w:t xml:space="preserve"> is false and </w:t>
+      </w:r>
+      <w:proofErr w:type="spellStart"/>
+      <w:r>
+        <w:t>dRateReal</w:t>
+      </w:r>
+      <w:proofErr w:type="spellEnd"/>
+      <w:r>
+        <w:t xml:space="preserve"> exists and </w:t>
+      </w:r>
+      <w:proofErr w:type="spellStart"/>
+      <w:r>
+        <w:t>inflationRate</w:t>
+      </w:r>
+      <w:proofErr w:type="spellEnd"/>
+      <w:r>
+        <w:t xml:space="preserve"> exists:</w:t>
       </w:r>
     </w:p>
     <w:p>
@@ -3548,10 +4212,7 @@
       </w:pPr>
       <w:r>
         <w:tab/>
-        <w:t>Call Discoun</w:t>
-      </w:r>
-      <w:r>
-        <w:t>ting Library</w:t>
+        <w:t>Call Discounting Library</w:t>
       </w:r>
     </w:p>
     <w:p>
@@ -3559,11 +4220,27 @@
         <w:ind w:left="720"/>
       </w:pPr>
       <w:r>
+        <w:lastRenderedPageBreak/>
         <w:tab/>
       </w:r>
       <w:r>
         <w:tab/>
-        <w:t>dRateNomCalc(dRateReal,inflationRate)</w:t>
+      </w:r>
+      <w:proofErr w:type="spellStart"/>
+      <w:r>
+        <w:t>dRateNomCalc</w:t>
+      </w:r>
+      <w:proofErr w:type="spellEnd"/>
+      <w:r>
+        <w:t>(</w:t>
+      </w:r>
+      <w:proofErr w:type="spellStart"/>
+      <w:r>
+        <w:t>dRateReal,inflationRate</w:t>
+      </w:r>
+      <w:proofErr w:type="spellEnd"/>
+      <w:r>
+        <w:t>)</w:t>
       </w:r>
     </w:p>
     <w:p>
@@ -3575,7 +4252,15 @@
       </w:r>
       <w:r>
         <w:tab/>
-        <w:t>update inputObjectsList with nominal rate</w:t>
+        <w:t xml:space="preserve">update </w:t>
+      </w:r>
+      <w:proofErr w:type="spellStart"/>
+      <w:r>
+        <w:t>inputObjectsList</w:t>
+      </w:r>
+      <w:proofErr w:type="spellEnd"/>
+      <w:r>
+        <w:t xml:space="preserve"> with nominal rate</w:t>
       </w:r>
     </w:p>
     <w:p>
@@ -3587,34 +4272,219 @@
       </w:r>
       <w:r>
         <w:tab/>
-        <w:t>return updated inputObjectsList</w:t>
-      </w:r>
+        <w:t xml:space="preserve">return updated </w:t>
+      </w:r>
+      <w:proofErr w:type="spellStart"/>
+      <w:r>
+        <w:t>inputObjectsList</w:t>
+      </w:r>
+      <w:proofErr w:type="spellEnd"/>
     </w:p>
     <w:p>
       <w:pPr>
         <w:ind w:left="2160"/>
       </w:pPr>
       <w:r>
-        <w:t>return warning: “Output defined as Nominal but Real rate provided, Nominal rate has been calculated from available inputs and</w:t>
-      </w:r>
-      <w:r>
-        <w:t xml:space="preserve"> will be used in subsequent calculations”</w:t>
-      </w:r>
-    </w:p>
-    <w:p>
+        <w:t xml:space="preserve">return warning: “Output defined as </w:t>
+      </w:r>
+      <w:proofErr w:type="gramStart"/>
+      <w:r>
+        <w:t>Nominal</w:t>
+      </w:r>
+      <w:proofErr w:type="gramEnd"/>
+      <w:r>
+        <w:t xml:space="preserve"> but Real rate provided, Nominal rate has been calculated from available inputs and will be used in subsequent calculations”</w:t>
+      </w:r>
+    </w:p>
+    <w:p>
+      <w:pPr>
+        <w:ind w:left="720"/>
+      </w:pPr>
+      <w:r>
+        <w:t xml:space="preserve">Else If </w:t>
+      </w:r>
+      <w:proofErr w:type="spellStart"/>
+      <w:r>
+        <w:t>outputRealBool</w:t>
+      </w:r>
+      <w:proofErr w:type="spellEnd"/>
+      <w:r>
+        <w:t xml:space="preserve"> is true and </w:t>
+      </w:r>
+      <w:proofErr w:type="spellStart"/>
+      <w:r>
+        <w:t>dRateReal</w:t>
+      </w:r>
+      <w:proofErr w:type="spellEnd"/>
+      <w:r>
+        <w:t xml:space="preserve"> given and</w:t>
+      </w:r>
+      <w:r>
+        <w:t xml:space="preserve"> </w:t>
+      </w:r>
+      <w:proofErr w:type="spellStart"/>
+      <w:r>
+        <w:t>dRateNom</w:t>
+      </w:r>
+      <w:proofErr w:type="spellEnd"/>
+      <w:r>
+        <w:t xml:space="preserve"> does not exist</w:t>
+      </w:r>
+      <w:r>
+        <w:t xml:space="preserve"> </w:t>
+      </w:r>
+      <w:r>
+        <w:t xml:space="preserve">and </w:t>
+      </w:r>
+      <w:proofErr w:type="spellStart"/>
+      <w:r>
+        <w:t>inflationRate</w:t>
+      </w:r>
+      <w:proofErr w:type="spellEnd"/>
+      <w:r>
+        <w:t xml:space="preserve"> does not exist</w:t>
+      </w:r>
+      <w:r>
+        <w:t xml:space="preserve"> or (</w:t>
+      </w:r>
+      <w:proofErr w:type="spellStart"/>
+      <w:r>
+        <w:t>outputRealBool</w:t>
+      </w:r>
+      <w:proofErr w:type="spellEnd"/>
+      <w:r>
+        <w:t xml:space="preserve"> is false and </w:t>
+      </w:r>
+      <w:proofErr w:type="spellStart"/>
+      <w:r>
+        <w:t>dRateNom</w:t>
+      </w:r>
+      <w:proofErr w:type="spellEnd"/>
+      <w:r>
+        <w:t xml:space="preserve"> given and </w:t>
+      </w:r>
+      <w:proofErr w:type="spellStart"/>
+      <w:r>
+        <w:t>dRateReal</w:t>
+      </w:r>
+      <w:proofErr w:type="spellEnd"/>
+      <w:r>
+        <w:t xml:space="preserve"> does not exist and </w:t>
+      </w:r>
+      <w:proofErr w:type="spellStart"/>
+      <w:r>
+        <w:t>inflationRate</w:t>
+      </w:r>
+      <w:proofErr w:type="spellEnd"/>
+      <w:r>
+        <w:t xml:space="preserve"> does not exist)</w:t>
+      </w:r>
+    </w:p>
+    <w:p>
+      <w:pPr>
+        <w:ind w:left="1440"/>
+      </w:pPr>
+      <w:r>
+        <w:t>Return “Inflation rate not calculable from given values, calculations will proceed unaffected however no inflation rate will be reported with output”</w:t>
+      </w:r>
+    </w:p>
+    <w:p>
+      <w:pPr>
+        <w:ind w:firstLine="720"/>
+      </w:pPr>
+      <w:r>
+        <w:t xml:space="preserve">Else </w:t>
+      </w:r>
+    </w:p>
+    <w:p>
+      <w:pPr>
+        <w:ind w:left="1440"/>
+      </w:pPr>
+      <w:r>
+        <w:t>Return “Error: improper information given for discount rate. Calculation cannot proceed.”</w:t>
+      </w:r>
+    </w:p>
+    <w:p>
+      <w:pPr>
+        <w:ind w:left="1440"/>
+      </w:pPr>
+      <w:r>
+        <w:t>Halt all calculations</w:t>
+      </w:r>
+    </w:p>
+    <w:p>
+      <w:pPr>
+        <w:ind w:left="720"/>
+      </w:pPr>
       <w:r>
         <w:tab/>
-        <w:t>Else If outputRealBool is true and dRateReal given and inflationRate does not exist</w:t>
-      </w:r>
-    </w:p>
-    <w:p>
+      </w:r>
       <w:r>
         <w:tab/>
       </w:r>
+      <w:proofErr w:type="spellStart"/>
+      <w:r>
+        <w:t>dRateNomCalc</w:t>
+      </w:r>
+      <w:proofErr w:type="spellEnd"/>
+      <w:r>
+        <w:t>(</w:t>
+      </w:r>
+      <w:proofErr w:type="spellStart"/>
+      <w:r>
+        <w:t>dRateReal,inflationRate</w:t>
+      </w:r>
+      <w:proofErr w:type="spellEnd"/>
+      <w:r>
+        <w:t>)</w:t>
+      </w:r>
+    </w:p>
+    <w:p>
+      <w:pPr>
+        <w:ind w:left="720"/>
+      </w:pPr>
       <w:r>
         <w:tab/>
-        <w:t>Call Distribution Library</w:t>
-      </w:r>
+      </w:r>
+      <w:r>
+        <w:tab/>
+        <w:t xml:space="preserve">update </w:t>
+      </w:r>
+      <w:proofErr w:type="spellStart"/>
+      <w:r>
+        <w:t>inputObjectsList</w:t>
+      </w:r>
+      <w:proofErr w:type="spellEnd"/>
+      <w:r>
+        <w:t xml:space="preserve"> with nominal rate</w:t>
+      </w:r>
+    </w:p>
+    <w:p>
+      <w:pPr>
+        <w:ind w:left="720"/>
+      </w:pPr>
+      <w:r>
+        <w:tab/>
+      </w:r>
+      <w:r>
+        <w:tab/>
+        <w:t xml:space="preserve">return updated </w:t>
+      </w:r>
+      <w:proofErr w:type="spellStart"/>
+      <w:r>
+        <w:t>inputObjectsList</w:t>
+      </w:r>
+      <w:proofErr w:type="spellEnd"/>
+    </w:p>
+    <w:p>
+      <w:r>
+        <w:t xml:space="preserve">End </w:t>
+      </w:r>
+      <w:proofErr w:type="spellStart"/>
+      <w:r>
+        <w:t>validateDiscountRate</w:t>
+      </w:r>
+      <w:proofErr w:type="spellEnd"/>
     </w:p>
     <w:p/>
     <w:p>
@@ -3673,7 +4543,6 @@
                 <w:sz w:val="20"/>
                 <w:szCs w:val="20"/>
               </w:rPr>
-              <w:lastRenderedPageBreak/>
               <w:t>Variable</w:t>
             </w:r>
           </w:p>
@@ -3834,6 +4703,7 @@
                 <w:szCs w:val="20"/>
               </w:rPr>
             </w:pPr>
+            <w:proofErr w:type="spellStart"/>
             <w:r>
               <w:rPr>
                 <w:sz w:val="20"/>
@@ -3841,6 +4711,7 @@
               </w:rPr>
               <w:t>analysisType</w:t>
             </w:r>
+            <w:proofErr w:type="spellEnd"/>
           </w:p>
         </w:tc>
         <w:tc>
@@ -3965,6 +4836,7 @@
                 <w:szCs w:val="20"/>
               </w:rPr>
             </w:pPr>
+            <w:proofErr w:type="spellStart"/>
             <w:r>
               <w:rPr>
                 <w:sz w:val="20"/>
@@ -3972,6 +4844,7 @@
               </w:rPr>
               <w:t>projType</w:t>
             </w:r>
+            <w:proofErr w:type="spellEnd"/>
           </w:p>
         </w:tc>
         <w:tc>
@@ -4068,6 +4941,7 @@
                 <w:szCs w:val="20"/>
               </w:rPr>
             </w:pPr>
+            <w:proofErr w:type="spellStart"/>
             <w:r>
               <w:rPr>
                 <w:sz w:val="20"/>
@@ -4075,6 +4949,7 @@
               </w:rPr>
               <w:t>ObjectsToReport</w:t>
             </w:r>
+            <w:proofErr w:type="spellEnd"/>
           </w:p>
         </w:tc>
         <w:tc>
@@ -4096,6 +4971,7 @@
                 <w:szCs w:val="20"/>
               </w:rPr>
             </w:pPr>
+            <w:proofErr w:type="spellStart"/>
             <w:r>
               <w:rPr>
                 <w:sz w:val="20"/>
@@ -4103,6 +4979,7 @@
               </w:rPr>
               <w:t>objToReport</w:t>
             </w:r>
+            <w:proofErr w:type="spellEnd"/>
           </w:p>
         </w:tc>
         <w:tc>
@@ -4227,6 +5104,7 @@
                 <w:szCs w:val="20"/>
               </w:rPr>
             </w:pPr>
+            <w:proofErr w:type="spellStart"/>
             <w:r>
               <w:rPr>
                 <w:sz w:val="20"/>
@@ -4234,6 +5112,7 @@
               </w:rPr>
               <w:t>studyPeriod</w:t>
             </w:r>
+            <w:proofErr w:type="spellEnd"/>
           </w:p>
         </w:tc>
         <w:tc>
@@ -4358,6 +5237,7 @@
                 <w:szCs w:val="20"/>
               </w:rPr>
             </w:pPr>
+            <w:proofErr w:type="spellStart"/>
             <w:r>
               <w:rPr>
                 <w:sz w:val="20"/>
@@ -4365,6 +5245,7 @@
               </w:rPr>
               <w:t>baseDate</w:t>
             </w:r>
+            <w:proofErr w:type="spellEnd"/>
           </w:p>
         </w:tc>
         <w:tc>
@@ -4489,6 +5370,7 @@
                 <w:szCs w:val="20"/>
               </w:rPr>
             </w:pPr>
+            <w:proofErr w:type="spellStart"/>
             <w:r>
               <w:rPr>
                 <w:sz w:val="20"/>
@@ -4496,6 +5378,7 @@
               </w:rPr>
               <w:t>serviceDate</w:t>
             </w:r>
+            <w:proofErr w:type="spellEnd"/>
           </w:p>
         </w:tc>
         <w:tc>
@@ -4592,6 +5475,7 @@
                 <w:szCs w:val="20"/>
               </w:rPr>
             </w:pPr>
+            <w:proofErr w:type="spellStart"/>
             <w:r>
               <w:rPr>
                 <w:sz w:val="20"/>
@@ -4599,6 +5483,7 @@
               </w:rPr>
               <w:t>TimestepValue</w:t>
             </w:r>
+            <w:proofErr w:type="spellEnd"/>
           </w:p>
         </w:tc>
         <w:tc>
@@ -4620,6 +5505,7 @@
                 <w:szCs w:val="20"/>
               </w:rPr>
             </w:pPr>
+            <w:proofErr w:type="spellStart"/>
             <w:r>
               <w:rPr>
                 <w:sz w:val="20"/>
@@ -4627,6 +5513,7 @@
               </w:rPr>
               <w:t>timestepVal</w:t>
             </w:r>
+            <w:proofErr w:type="spellEnd"/>
           </w:p>
         </w:tc>
         <w:tc>
@@ -4723,6 +5610,7 @@
                 <w:szCs w:val="20"/>
               </w:rPr>
             </w:pPr>
+            <w:proofErr w:type="spellStart"/>
             <w:r>
               <w:rPr>
                 <w:sz w:val="20"/>
@@ -4730,6 +5618,7 @@
               </w:rPr>
               <w:t>TimestepCompound</w:t>
             </w:r>
+            <w:proofErr w:type="spellEnd"/>
           </w:p>
         </w:tc>
         <w:tc>
@@ -4751,6 +5640,7 @@
                 <w:szCs w:val="20"/>
               </w:rPr>
             </w:pPr>
+            <w:proofErr w:type="spellStart"/>
             <w:r>
               <w:rPr>
                 <w:sz w:val="20"/>
@@ -4758,6 +5648,7 @@
               </w:rPr>
               <w:t>timestepComp</w:t>
             </w:r>
+            <w:proofErr w:type="spellEnd"/>
           </w:p>
         </w:tc>
         <w:tc>
@@ -4880,6 +5771,7 @@
                 <w:szCs w:val="20"/>
               </w:rPr>
             </w:pPr>
+            <w:proofErr w:type="spellStart"/>
             <w:r>
               <w:rPr>
                 <w:sz w:val="20"/>
@@ -4887,6 +5779,7 @@
               </w:rPr>
               <w:t>outputRealBool</w:t>
             </w:r>
+            <w:proofErr w:type="spellEnd"/>
           </w:p>
         </w:tc>
         <w:tc>
@@ -5007,6 +5900,7 @@
                 <w:szCs w:val="20"/>
               </w:rPr>
             </w:pPr>
+            <w:proofErr w:type="spellStart"/>
             <w:r>
               <w:rPr>
                 <w:sz w:val="20"/>
@@ -5014,6 +5908,7 @@
               </w:rPr>
               <w:t>interestRate</w:t>
             </w:r>
+            <w:proofErr w:type="spellEnd"/>
           </w:p>
         </w:tc>
         <w:tc>
@@ -5134,6 +6029,7 @@
                 <w:szCs w:val="20"/>
               </w:rPr>
             </w:pPr>
+            <w:proofErr w:type="spellStart"/>
             <w:r>
               <w:rPr>
                 <w:sz w:val="20"/>
@@ -5141,6 +6037,7 @@
               </w:rPr>
               <w:t>dRateReal</w:t>
             </w:r>
+            <w:proofErr w:type="spellEnd"/>
           </w:p>
         </w:tc>
         <w:tc>
@@ -5254,6 +6151,7 @@
                 <w:szCs w:val="20"/>
               </w:rPr>
             </w:pPr>
+            <w:proofErr w:type="spellStart"/>
             <w:r>
               <w:rPr>
                 <w:sz w:val="20"/>
@@ -5261,6 +6159,7 @@
               </w:rPr>
               <w:t>dRateNom</w:t>
             </w:r>
+            <w:proofErr w:type="spellEnd"/>
           </w:p>
         </w:tc>
         <w:tc>
@@ -5374,6 +6273,7 @@
                 <w:szCs w:val="20"/>
               </w:rPr>
             </w:pPr>
+            <w:proofErr w:type="spellStart"/>
             <w:r>
               <w:rPr>
                 <w:sz w:val="20"/>
@@ -5381,6 +6281,7 @@
               </w:rPr>
               <w:t>inflationRate</w:t>
             </w:r>
+            <w:proofErr w:type="spellEnd"/>
           </w:p>
         </w:tc>
         <w:tc>
@@ -5606,6 +6507,7 @@
                 <w:sz w:val="20"/>
                 <w:szCs w:val="20"/>
               </w:rPr>
+              <w:lastRenderedPageBreak/>
               <w:t>Reinvestment Return Rate (Real or Nominal)</w:t>
             </w:r>
           </w:p>
@@ -5628,6 +6530,7 @@
                 <w:szCs w:val="20"/>
               </w:rPr>
             </w:pPr>
+            <w:proofErr w:type="spellStart"/>
             <w:r>
               <w:rPr>
                 <w:sz w:val="20"/>
@@ -5635,6 +6538,7 @@
               </w:rPr>
               <w:t>reinvestRate</w:t>
             </w:r>
+            <w:proofErr w:type="spellEnd"/>
           </w:p>
         </w:tc>
         <w:tc>
@@ -5769,6 +6673,7 @@
                 <w:szCs w:val="20"/>
               </w:rPr>
             </w:pPr>
+            <w:proofErr w:type="spellStart"/>
             <w:r>
               <w:rPr>
                 <w:sz w:val="20"/>
@@ -5776,6 +6681,7 @@
               </w:rPr>
               <w:t>incomeRateFed</w:t>
             </w:r>
+            <w:proofErr w:type="spellEnd"/>
           </w:p>
         </w:tc>
         <w:tc>
@@ -5889,6 +6795,7 @@
                 <w:szCs w:val="20"/>
               </w:rPr>
             </w:pPr>
+            <w:proofErr w:type="spellStart"/>
             <w:r>
               <w:rPr>
                 <w:sz w:val="20"/>
@@ -5896,6 +6803,7 @@
               </w:rPr>
               <w:t>incomeRateOther</w:t>
             </w:r>
+            <w:proofErr w:type="spellEnd"/>
           </w:p>
         </w:tc>
         <w:tc>
@@ -6016,6 +6924,7 @@
                 <w:szCs w:val="20"/>
               </w:rPr>
             </w:pPr>
+            <w:proofErr w:type="spellStart"/>
             <w:r>
               <w:rPr>
                 <w:sz w:val="20"/>
@@ -6023,6 +6932,7 @@
               </w:rPr>
               <w:t>noAlt</w:t>
             </w:r>
+            <w:proofErr w:type="spellEnd"/>
           </w:p>
         </w:tc>
         <w:tc>
@@ -6143,6 +7053,7 @@
                 <w:szCs w:val="20"/>
               </w:rPr>
             </w:pPr>
+            <w:proofErr w:type="spellStart"/>
             <w:r>
               <w:rPr>
                 <w:sz w:val="20"/>
@@ -6150,6 +7061,7 @@
               </w:rPr>
               <w:t>baseAlt</w:t>
             </w:r>
+            <w:proofErr w:type="spellEnd"/>
           </w:p>
         </w:tc>
         <w:tc>
@@ -6343,11 +7255,6 @@
       </w:tr>
     </w:tbl>
     <w:p/>
-    <w:p>
-      <w:r>
-        <w:t>End validateDiscountRate</w:t>
-      </w:r>
-    </w:p>
     <w:sectPr>
       <w:pgSz w:w="12240" w:h="15840"/>
       <w:pgMar w:top="1440" w:right="1440" w:bottom="1440" w:left="1440" w:header="720" w:footer="720" w:gutter="0"/>
@@ -6459,8 +7366,9 @@
           <w:sz w:val="22"/>
           <w:szCs w:val="22"/>
         </w:rPr>
-        <w:t>Note that some variables required by the analysis cannot be checked for here. For instance, we won’t know if a missing income tax rate or location is an iss</w:t>
-      </w:r>
+        <w:t>Note that some variables required by the analysis cannot be checked for here. For instance, we won’t know if a missing income tax rate or location is an issue until the code attempts to use it. I’ll look for how it’s used in later calculations and note when it becomes an issue (at present it arises in the Flow Library as income tax is being treated as a flow calculation). Project type is presently not marked as required but should be to avoid issues later in the code. It should default to “Other” if none is specified. I would suggest that “Other” is renamed to “</w:t>
+      </w:r>
+      <w:proofErr w:type="spellStart"/>
       <w:r>
         <w:rPr>
           <w:rFonts w:ascii="Arial" w:eastAsia="Arial" w:hAnsi="Arial" w:cs="Arial"/>
@@ -6468,8 +7376,9 @@
           <w:sz w:val="22"/>
           <w:szCs w:val="22"/>
         </w:rPr>
-        <w:t xml:space="preserve">ue until the code attempts to use it. I’ll look for how it’s used in later calculations and note when it becomes an issue (at present it arises in the Flow Library as income tax is being treated as a flow calculation). Project type is presently not marked </w:t>
-      </w:r>
+        <w:t>Defualt</w:t>
+      </w:r>
+      <w:proofErr w:type="spellEnd"/>
       <w:r>
         <w:rPr>
           <w:rFonts w:ascii="Arial" w:eastAsia="Arial" w:hAnsi="Arial" w:cs="Arial"/>
@@ -6477,7 +7386,7 @@
           <w:sz w:val="22"/>
           <w:szCs w:val="22"/>
         </w:rPr>
-        <w:t>as required but should be to avoid issues later in the code. It should default to “Other” if none is specified. I would suggest that “Other” is renamed to “Defualt”</w:t>
+        <w:t>”</w:t>
       </w:r>
     </w:p>
     <w:p>
@@ -6522,16 +7431,7 @@
           <w:sz w:val="22"/>
           <w:szCs w:val="22"/>
         </w:rPr>
-        <w:t>Others won’t be as problematic, a missing service date that’s called later in the code can</w:t>
-      </w:r>
-      <w:r>
-        <w:rPr>
-          <w:rFonts w:ascii="Arial" w:eastAsia="Arial" w:hAnsi="Arial" w:cs="Arial"/>
-          <w:color w:val="000000"/>
-          <w:sz w:val="22"/>
-          <w:szCs w:val="22"/>
-        </w:rPr>
-        <w:t xml:space="preserve"> default to the base data with a warning and a missing location can be caught on the fly early in calculation as any call to stored data for location should occur early in the code.</w:t>
+        <w:t>Others won’t be as problematic, a missing service date that’s called later in the code can default to the base data with a warning and a missing location can be caught on the fly early in calculation as any call to stored data for location should occur early in the code.</w:t>
       </w:r>
     </w:p>
   </w:comment>
@@ -6560,20 +7460,35 @@
           <w:sz w:val="22"/>
           <w:szCs w:val="22"/>
         </w:rPr>
-        <w:t>I was planning on putting this together with the unit tests, should be don</w:t>
-      </w:r>
+        <w:t>If more specificity is desired in the error messages, I can generate a list of possible options</w:t>
+      </w:r>
+    </w:p>
+  </w:comment>
+  <w:comment w:id="3" w:author="Webb, David H. (Fed)" w:date="2021-02-19T15:07:00Z" w:initials="WDH(">
+    <w:p>
+      <w:pPr>
+        <w:pStyle w:val="CommentText"/>
+      </w:pPr>
       <w:r>
         <w:rPr>
-          <w:rFonts w:ascii="Arial" w:eastAsia="Arial" w:hAnsi="Arial" w:cs="Arial"/>
-          <w:color w:val="000000"/>
-          <w:sz w:val="22"/>
-          <w:szCs w:val="22"/>
+          <w:rStyle w:val="CommentReference"/>
         </w:rPr>
-        <w:t>e Monday</w:t>
+        <w:annotationRef/>
+      </w:r>
+      <w:r>
+        <w:t xml:space="preserve">Per our discussion on Feb 19, this can be moved to </w:t>
+      </w:r>
+      <w:proofErr w:type="spellStart"/>
+      <w:r>
+        <w:t>ValidateAndRead</w:t>
+      </w:r>
+      <w:proofErr w:type="spellEnd"/>
+      <w:r>
+        <w:t xml:space="preserve"> if you feel it’s better suited there</w:t>
       </w:r>
     </w:p>
   </w:comment>
-  <w:comment w:id="3" w:author="Webb, David H. (Fed)" w:date="2020-11-08T19:30:00Z" w:initials="">
+  <w:comment w:id="4" w:author="Webb, David H. (Fed)" w:date="2021-01-07T11:21:00Z" w:initials="">
     <w:p>
       <w:pPr>
         <w:widowControl w:val="0"/>
@@ -6598,8 +7513,9 @@
           <w:sz w:val="22"/>
           <w:szCs w:val="22"/>
         </w:rPr>
-        <w:t>If more specificity is desired in the error messages, I can generate a list of po</w:t>
-      </w:r>
+        <w:t xml:space="preserve">Realistically this and all others “in decimal” values are going to be positive, but there may be instances where negative values are used. For </w:t>
+      </w:r>
+      <w:proofErr w:type="gramStart"/>
       <w:r>
         <w:rPr>
           <w:rFonts w:ascii="Arial" w:eastAsia="Arial" w:hAnsi="Arial" w:cs="Arial"/>
@@ -6607,36 +7523,17 @@
           <w:sz w:val="22"/>
           <w:szCs w:val="22"/>
         </w:rPr>
-        <w:t>ssible options</w:t>
-      </w:r>
-    </w:p>
-  </w:comment>
-  <w:comment w:id="4" w:author="Webb, David H. (Fed)" w:date="2021-01-07T11:21:00Z" w:initials="">
-    <w:p>
-      <w:pPr>
-        <w:widowControl w:val="0"/>
-        <w:pBdr>
-          <w:top w:val="nil"/>
-          <w:left w:val="nil"/>
-          <w:bottom w:val="nil"/>
-          <w:right w:val="nil"/>
-          <w:between w:val="nil"/>
-        </w:pBdr>
+        <w:t>now</w:t>
+      </w:r>
+      <w:proofErr w:type="gramEnd"/>
+      <w:r>
         <w:rPr>
           <w:rFonts w:ascii="Arial" w:eastAsia="Arial" w:hAnsi="Arial" w:cs="Arial"/>
           <w:color w:val="000000"/>
           <w:sz w:val="22"/>
           <w:szCs w:val="22"/>
         </w:rPr>
-      </w:pPr>
-      <w:r>
-        <w:rPr>
-          <w:rFonts w:ascii="Arial" w:eastAsia="Arial" w:hAnsi="Arial" w:cs="Arial"/>
-          <w:color w:val="000000"/>
-          <w:sz w:val="22"/>
-          <w:szCs w:val="22"/>
-        </w:rPr>
-        <w:t>Realistically this and all others “in decimal” values are going to be positive, but there may be instances where negative values are used. For now leave as any decimal value.</w:t>
+        <w:t xml:space="preserve"> leave as any decimal value.</w:t>
       </w:r>
     </w:p>
   </w:comment>
@@ -6647,18 +7544,24 @@
 <w15:commentsEx xmlns:wpc="http://schemas.microsoft.com/office/word/2010/wordprocessingCanvas" xmlns:cx="http://schemas.microsoft.com/office/drawing/2014/chartex" xmlns:cx1="http://schemas.microsoft.com/office/drawing/2015/9/8/chartex" xmlns:cx2="http://schemas.microsoft.com/office/drawing/2015/10/21/chartex" xmlns:cx3="http://schemas.microsoft.com/office/drawing/2016/5/9/chartex" xmlns:cx4="http://schemas.microsoft.com/office/drawing/2016/5/10/chartex" xmlns:cx5="http://schemas.microsoft.com/office/drawing/2016/5/11/chartex" xmlns:cx6="http://schemas.microsoft.com/office/drawing/2016/5/12/chartex" xmlns:cx7="http://schemas.microsoft.com/office/drawing/2016/5/13/chartex" xmlns:cx8="http://schemas.microsoft.com/office/drawing/2016/5/14/chartex" xmlns:mc="http://schemas.openxmlformats.org/markup-compatibility/2006" xmlns:aink="http://schemas.microsoft.com/office/drawing/2016/ink" xmlns:am3d="http://schemas.microsoft.com/office/drawing/2017/model3d" xmlns:o="urn:schemas-microsoft-com:office:office" xmlns:r="http://schemas.openxmlformats.org/officeDocument/2006/relationships" xmlns:m="http://schemas.openxmlformats.org/officeDocument/2006/math" xmlns:v="urn:schemas-microsoft-com:vml" xmlns:wp14="http://schemas.microsoft.com/office/word/2010/wordprocessingDrawing" xmlns:wp="http://schemas.openxmlformats.org/drawingml/2006/wordprocessingDrawing" xmlns:w10="urn:schemas-microsoft-com:office:word" xmlns:w="http://schemas.openxmlformats.org/wordprocessingml/2006/main" xmlns:w14="http://schemas.microsoft.com/office/word/2010/wordml" xmlns:w15="http://schemas.microsoft.com/office/word/2012/wordml" xmlns:w16cex="http://schemas.microsoft.com/office/word/2018/wordml/cex" xmlns:w16cid="http://schemas.microsoft.com/office/word/2016/wordml/cid" xmlns:w16="http://schemas.microsoft.com/office/word/2018/wordml" xmlns:w16se="http://schemas.microsoft.com/office/word/2015/wordml/symex" xmlns:wpg="http://schemas.microsoft.com/office/word/2010/wordprocessingGroup" xmlns:wpi="http://schemas.microsoft.com/office/word/2010/wordprocessingInk" xmlns:wne="http://schemas.microsoft.com/office/word/2006/wordml" xmlns:wps="http://schemas.microsoft.com/office/word/2010/wordprocessingShape" mc:Ignorable="w14 w15 w16se w16cid w16 w16cex wp14">
   <w15:commentEx w15:paraId="00000108" w15:done="0"/>
   <w15:commentEx w15:paraId="0000010D" w15:done="0"/>
-  <w15:commentEx w15:paraId="0000010E" w15:done="0"/>
   <w15:commentEx w15:paraId="00000107" w15:done="0"/>
+  <w15:commentEx w15:paraId="5DC9C12C" w15:done="0"/>
   <w15:commentEx w15:paraId="00000106" w15:done="0"/>
 </w15:commentsEx>
+</file>
+
+<file path=word/commentsExtensible.xml><?xml version="1.0" encoding="utf-8"?>
+<w16cex:commentsExtensible xmlns:wpc="http://schemas.microsoft.com/office/word/2010/wordprocessingCanvas" xmlns:cx="http://schemas.microsoft.com/office/drawing/2014/chartex" xmlns:cx1="http://schemas.microsoft.com/office/drawing/2015/9/8/chartex" xmlns:cx2="http://schemas.microsoft.com/office/drawing/2015/10/21/chartex" xmlns:cx3="http://schemas.microsoft.com/office/drawing/2016/5/9/chartex" xmlns:cx4="http://schemas.microsoft.com/office/drawing/2016/5/10/chartex" xmlns:cx5="http://schemas.microsoft.com/office/drawing/2016/5/11/chartex" xmlns:cx6="http://schemas.microsoft.com/office/drawing/2016/5/12/chartex" xmlns:cx7="http://schemas.microsoft.com/office/drawing/2016/5/13/chartex" xmlns:cx8="http://schemas.microsoft.com/office/drawing/2016/5/14/chartex" xmlns:mc="http://schemas.openxmlformats.org/markup-compatibility/2006" xmlns:aink="http://schemas.microsoft.com/office/drawing/2016/ink" xmlns:am3d="http://schemas.microsoft.com/office/drawing/2017/model3d" xmlns:o="urn:schemas-microsoft-com:office:office" xmlns:r="http://schemas.openxmlformats.org/officeDocument/2006/relationships" xmlns:m="http://schemas.openxmlformats.org/officeDocument/2006/math" xmlns:v="urn:schemas-microsoft-com:vml" xmlns:wp14="http://schemas.microsoft.com/office/word/2010/wordprocessingDrawing" xmlns:wp="http://schemas.openxmlformats.org/drawingml/2006/wordprocessingDrawing" xmlns:w10="urn:schemas-microsoft-com:office:word" xmlns:w="http://schemas.openxmlformats.org/wordprocessingml/2006/main" xmlns:w14="http://schemas.microsoft.com/office/word/2010/wordml" xmlns:w15="http://schemas.microsoft.com/office/word/2012/wordml" xmlns:w16cex="http://schemas.microsoft.com/office/word/2018/wordml/cex" xmlns:w16cid="http://schemas.microsoft.com/office/word/2016/wordml/cid" xmlns:w16="http://schemas.microsoft.com/office/word/2018/wordml" xmlns:w16se="http://schemas.microsoft.com/office/word/2015/wordml/symex" xmlns:wpg="http://schemas.microsoft.com/office/word/2010/wordprocessingGroup" xmlns:wpi="http://schemas.microsoft.com/office/word/2010/wordprocessingInk" xmlns:wne="http://schemas.microsoft.com/office/word/2006/wordml" xmlns:wps="http://schemas.microsoft.com/office/word/2010/wordprocessingShape" mc:Ignorable="w14 w15 w16se w16cid w16 w16cex wp14">
+  <w16cex:commentExtensible w16cex:durableId="23DA52BD" w16cex:dateUtc="2021-02-19T20:07:00Z"/>
+</w16cex:commentsExtensible>
 </file>
 
 <file path=word/commentsIds.xml><?xml version="1.0" encoding="utf-8"?>
 <w16cid:commentsIds xmlns:wpc="http://schemas.microsoft.com/office/word/2010/wordprocessingCanvas" xmlns:cx="http://schemas.microsoft.com/office/drawing/2014/chartex" xmlns:cx1="http://schemas.microsoft.com/office/drawing/2015/9/8/chartex" xmlns:cx2="http://schemas.microsoft.com/office/drawing/2015/10/21/chartex" xmlns:cx3="http://schemas.microsoft.com/office/drawing/2016/5/9/chartex" xmlns:cx4="http://schemas.microsoft.com/office/drawing/2016/5/10/chartex" xmlns:cx5="http://schemas.microsoft.com/office/drawing/2016/5/11/chartex" xmlns:cx6="http://schemas.microsoft.com/office/drawing/2016/5/12/chartex" xmlns:cx7="http://schemas.microsoft.com/office/drawing/2016/5/13/chartex" xmlns:cx8="http://schemas.microsoft.com/office/drawing/2016/5/14/chartex" xmlns:mc="http://schemas.openxmlformats.org/markup-compatibility/2006" xmlns:aink="http://schemas.microsoft.com/office/drawing/2016/ink" xmlns:am3d="http://schemas.microsoft.com/office/drawing/2017/model3d" xmlns:o="urn:schemas-microsoft-com:office:office" xmlns:r="http://schemas.openxmlformats.org/officeDocument/2006/relationships" xmlns:m="http://schemas.openxmlformats.org/officeDocument/2006/math" xmlns:v="urn:schemas-microsoft-com:vml" xmlns:wp14="http://schemas.microsoft.com/office/word/2010/wordprocessingDrawing" xmlns:wp="http://schemas.openxmlformats.org/drawingml/2006/wordprocessingDrawing" xmlns:w10="urn:schemas-microsoft-com:office:word" xmlns:w="http://schemas.openxmlformats.org/wordprocessingml/2006/main" xmlns:w14="http://schemas.microsoft.com/office/word/2010/wordml" xmlns:w15="http://schemas.microsoft.com/office/word/2012/wordml" xmlns:w16cex="http://schemas.microsoft.com/office/word/2018/wordml/cex" xmlns:w16cid="http://schemas.microsoft.com/office/word/2016/wordml/cid" xmlns:w16="http://schemas.microsoft.com/office/word/2018/wordml" xmlns:w16se="http://schemas.microsoft.com/office/word/2015/wordml/symex" xmlns:wpg="http://schemas.microsoft.com/office/word/2010/wordprocessingGroup" xmlns:wpi="http://schemas.microsoft.com/office/word/2010/wordprocessingInk" xmlns:wne="http://schemas.microsoft.com/office/word/2006/wordml" xmlns:wps="http://schemas.microsoft.com/office/word/2010/wordprocessingShape" mc:Ignorable="w14 w15 w16se w16cid w16 w16cex wp14">
   <w16cid:commentId w16cid:paraId="00000108" w16cid:durableId="23C5571E"/>
   <w16cid:commentId w16cid:paraId="0000010D" w16cid:durableId="23C5571D"/>
-  <w16cid:commentId w16cid:paraId="0000010E" w16cid:durableId="23C5571C"/>
   <w16cid:commentId w16cid:paraId="00000107" w16cid:durableId="23C5571B"/>
+  <w16cid:commentId w16cid:paraId="5DC9C12C" w16cid:durableId="23DA52BD"/>
   <w16cid:commentId w16cid:paraId="00000106" w16cid:durableId="23C5571A"/>
 </w16cid:commentsIds>
 </file>
@@ -6755,6 +7658,14 @@
     <w:abstractNumId w:val="0"/>
   </w:num>
 </w:numbering>
+</file>
+
+<file path=word/people.xml><?xml version="1.0" encoding="utf-8"?>
+<w15:people xmlns:wpc="http://schemas.microsoft.com/office/word/2010/wordprocessingCanvas" xmlns:cx="http://schemas.microsoft.com/office/drawing/2014/chartex" xmlns:cx1="http://schemas.microsoft.com/office/drawing/2015/9/8/chartex" xmlns:cx2="http://schemas.microsoft.com/office/drawing/2015/10/21/chartex" xmlns:cx3="http://schemas.microsoft.com/office/drawing/2016/5/9/chartex" xmlns:cx4="http://schemas.microsoft.com/office/drawing/2016/5/10/chartex" xmlns:cx5="http://schemas.microsoft.com/office/drawing/2016/5/11/chartex" xmlns:cx6="http://schemas.microsoft.com/office/drawing/2016/5/12/chartex" xmlns:cx7="http://schemas.microsoft.com/office/drawing/2016/5/13/chartex" xmlns:cx8="http://schemas.microsoft.com/office/drawing/2016/5/14/chartex" xmlns:mc="http://schemas.openxmlformats.org/markup-compatibility/2006" xmlns:aink="http://schemas.microsoft.com/office/drawing/2016/ink" xmlns:am3d="http://schemas.microsoft.com/office/drawing/2017/model3d" xmlns:o="urn:schemas-microsoft-com:office:office" xmlns:r="http://schemas.openxmlformats.org/officeDocument/2006/relationships" xmlns:m="http://schemas.openxmlformats.org/officeDocument/2006/math" xmlns:v="urn:schemas-microsoft-com:vml" xmlns:wp14="http://schemas.microsoft.com/office/word/2010/wordprocessingDrawing" xmlns:wp="http://schemas.openxmlformats.org/drawingml/2006/wordprocessingDrawing" xmlns:w10="urn:schemas-microsoft-com:office:word" xmlns:w="http://schemas.openxmlformats.org/wordprocessingml/2006/main" xmlns:w14="http://schemas.microsoft.com/office/word/2010/wordml" xmlns:w15="http://schemas.microsoft.com/office/word/2012/wordml" xmlns:w16cex="http://schemas.microsoft.com/office/word/2018/wordml/cex" xmlns:w16cid="http://schemas.microsoft.com/office/word/2016/wordml/cid" xmlns:w16="http://schemas.microsoft.com/office/word/2018/wordml" xmlns:w16se="http://schemas.microsoft.com/office/word/2015/wordml/symex" xmlns:wpg="http://schemas.microsoft.com/office/word/2010/wordprocessingGroup" xmlns:wpi="http://schemas.microsoft.com/office/word/2010/wordprocessingInk" xmlns:wne="http://schemas.microsoft.com/office/word/2006/wordml" xmlns:wps="http://schemas.microsoft.com/office/word/2010/wordprocessingShape" mc:Ignorable="w14 w15 w16se w16cid w16 w16cex wp14">
+  <w15:person w15:author="Webb, David H. (Fed)">
+    <w15:presenceInfo w15:providerId="AD" w15:userId="S::dhw@nist.gov::ae89d023-1e5a-45be-9f28-5b43d76e7f4d"/>
+  </w15:person>
+</w15:people>
 </file>
 
 <file path=word/styles.xml><?xml version="1.0" encoding="utf-8"?>

</xml_diff>